<commit_message>
Minor updates to the manuals - removed RavenDB as a pre-requisite
</commit_message>
<xml_diff>
--- a/Lab103/Lab103.docx
+++ b/Lab103/Lab103.docx
@@ -898,61 +898,6 @@
           <w:szCs w:val="18"/>
           <w:lang w:val=""/>
         </w:rPr>
-        <w:t>N</w:t>
-      </w:r>
-      <w:r>
-        <w:rPr>
-          <w:rFonts w:ascii="Calibri" w:eastAsia="Times New Roman" w:hAnsi="Calibri" w:cs="Times New Roman"/>
-          <w:color w:val="000000"/>
-          <w:szCs w:val="18"/>
-          <w:lang w:val=""/>
-        </w:rPr>
-        <w:t>S</w:t>
-      </w:r>
-      <w:r>
-        <w:rPr>
-          <w:rFonts w:ascii="Calibri" w:eastAsia="Times New Roman" w:hAnsi="Calibri" w:cs="Times New Roman"/>
-          <w:color w:val="000000"/>
-          <w:szCs w:val="18"/>
-          <w:lang w:val=""/>
-        </w:rPr>
-        <w:t xml:space="preserve">erviceBus </w:t>
-      </w:r>
-      <w:r>
-        <w:rPr>
-          <w:rFonts w:ascii="Calibri" w:eastAsia="Times New Roman" w:hAnsi="Calibri" w:cs="Times New Roman"/>
-          <w:color w:val="000000"/>
-          <w:szCs w:val="18"/>
-          <w:lang w:val=""/>
-        </w:rPr>
-        <w:t>Infrastructure – RavenDB version 2.0.2261.0</w:t>
-      </w:r>
-    </w:p>
-    <w:p>
-      <w:pPr>
-        <w:pStyle w:val="ListParagraph"/>
-        <w:numPr>
-          <w:ilvl w:val="0"/>
-          <w:numId w:val="6"/>
-        </w:numPr>
-        <w:autoSpaceDE w:val="0"/>
-        <w:autoSpaceDN w:val="0"/>
-        <w:adjustRightInd w:val="0"/>
-        <w:spacing w:after="0" w:line="240" w:lineRule="auto"/>
-        <w:rPr>
-          <w:rFonts w:ascii="Calibri" w:eastAsia="Times New Roman" w:hAnsi="Calibri" w:cs="Times New Roman"/>
-          <w:color w:val="000000"/>
-          <w:szCs w:val="18"/>
-          <w:lang w:val=""/>
-        </w:rPr>
-      </w:pPr>
-      <w:r>
-        <w:rPr>
-          <w:rFonts w:ascii="Calibri" w:eastAsia="Times New Roman" w:hAnsi="Calibri" w:cs="Times New Roman"/>
-          <w:color w:val="000000"/>
-          <w:szCs w:val="18"/>
-          <w:lang w:val=""/>
-        </w:rPr>
         <w:t xml:space="preserve">NServiceBus </w:t>
       </w:r>
       <w:r>
@@ -1163,7 +1108,6 @@
           <w:rFonts w:eastAsia="Times New Roman"/>
           <w:lang w:val=""/>
         </w:rPr>
-        <w:lastRenderedPageBreak/>
         <w:t xml:space="preserve">Problem </w:t>
       </w:r>
       <w:r>
@@ -1194,6 +1138,7 @@
           <w:szCs w:val="18"/>
           <w:lang w:val=""/>
         </w:rPr>
+        <w:lastRenderedPageBreak/>
         <w:t>FastCars would like to of</w:t>
       </w:r>
       <w:r>
@@ -1548,8 +1493,6 @@
       </w:pPr>
     </w:p>
     <w:p>
-      <w:bookmarkStart w:id="0" w:name="_GoBack"/>
-      <w:bookmarkEnd w:id="0"/>
       <w:r>
         <w:t>The complete solution for this exercise that uses NServiceBus version 4.x can be found under C:\Hands on Labs\Completed Solutions\Lab 103 – Publish Subscribe using MSMQ</w:t>
       </w:r>
@@ -2960,7 +2903,7 @@
       <w:pPr>
         <w:pStyle w:val="Heading1"/>
       </w:pPr>
-      <w:bookmarkStart w:id="1" w:name="_Toc405807591"/>
+      <w:bookmarkStart w:id="0" w:name="_Toc405807591"/>
       <w:r>
         <w:lastRenderedPageBreak/>
         <w:t>Exercise</w:t>
@@ -2974,40 +2917,40 @@
       <w:r>
         <w:t>transport</w:t>
       </w:r>
+      <w:bookmarkEnd w:id="0"/>
+    </w:p>
+    <w:p>
+      <w:pPr>
+        <w:pStyle w:val="Heading2"/>
+      </w:pPr>
+      <w:bookmarkStart w:id="1" w:name="_Toc405807592"/>
+      <w:r>
+        <w:t>Task</w:t>
+      </w:r>
+      <w:r>
+        <w:t xml:space="preserve"> </w:t>
+      </w:r>
+      <w:r>
+        <w:t xml:space="preserve">1: </w:t>
+      </w:r>
+      <w:r>
+        <w:t>C</w:t>
+      </w:r>
+      <w:r>
+        <w:t>reate the message schema</w:t>
+      </w:r>
+      <w:r>
+        <w:t xml:space="preserve"> (</w:t>
+      </w:r>
+      <w:proofErr w:type="spellStart"/>
+      <w:r>
+        <w:t>FastCars.Events</w:t>
+      </w:r>
+      <w:proofErr w:type="spellEnd"/>
+      <w:r>
+        <w:t>)</w:t>
+      </w:r>
       <w:bookmarkEnd w:id="1"/>
-    </w:p>
-    <w:p>
-      <w:pPr>
-        <w:pStyle w:val="Heading2"/>
-      </w:pPr>
-      <w:bookmarkStart w:id="2" w:name="_Toc405807592"/>
-      <w:r>
-        <w:t>Task</w:t>
-      </w:r>
-      <w:r>
-        <w:t xml:space="preserve"> </w:t>
-      </w:r>
-      <w:r>
-        <w:t xml:space="preserve">1: </w:t>
-      </w:r>
-      <w:r>
-        <w:t>C</w:t>
-      </w:r>
-      <w:r>
-        <w:t>reate the message schema</w:t>
-      </w:r>
-      <w:r>
-        <w:t xml:space="preserve"> (</w:t>
-      </w:r>
-      <w:proofErr w:type="spellStart"/>
-      <w:r>
-        <w:t>FastCars.Events</w:t>
-      </w:r>
-      <w:proofErr w:type="spellEnd"/>
-      <w:r>
-        <w:t>)</w:t>
-      </w:r>
-      <w:bookmarkEnd w:id="2"/>
     </w:p>
     <w:p>
       <w:pPr>
@@ -3664,7 +3607,7 @@
       <w:pPr>
         <w:pStyle w:val="Heading2"/>
       </w:pPr>
-      <w:bookmarkStart w:id="3" w:name="_Toc405807593"/>
+      <w:bookmarkStart w:id="2" w:name="_Toc405807593"/>
       <w:r>
         <w:t>Task</w:t>
       </w:r>
@@ -3715,7 +3658,7 @@
       <w:r>
         <w:t>transport</w:t>
       </w:r>
-      <w:bookmarkEnd w:id="3"/>
+      <w:bookmarkEnd w:id="2"/>
     </w:p>
     <w:p>
       <w:pPr>
@@ -4818,8 +4761,8 @@
       <w:r>
         <w:t xml:space="preserve">Since we are using this for development/debugging, we can use InMemoryPersistence. Change the highlighted line to: </w:t>
       </w:r>
-      <w:bookmarkStart w:id="4" w:name="OLE_LINK1"/>
-      <w:bookmarkStart w:id="5" w:name="OLE_LINK2"/>
+      <w:bookmarkStart w:id="3" w:name="OLE_LINK1"/>
+      <w:bookmarkStart w:id="4" w:name="OLE_LINK2"/>
       <w:proofErr w:type="spellStart"/>
       <w:r>
         <w:rPr>
@@ -4864,8 +4807,8 @@
         </w:rPr>
         <w:t>);</w:t>
       </w:r>
+      <w:bookmarkEnd w:id="3"/>
       <w:bookmarkEnd w:id="4"/>
-      <w:bookmarkEnd w:id="5"/>
     </w:p>
     <w:p>
       <w:pPr>
@@ -5761,8 +5704,8 @@
         </w:rPr>
         <w:t xml:space="preserve">                </w:t>
       </w:r>
-      <w:bookmarkStart w:id="6" w:name="OLE_LINK3"/>
-      <w:bookmarkStart w:id="7" w:name="OLE_LINK4"/>
+      <w:bookmarkStart w:id="5" w:name="OLE_LINK3"/>
+      <w:bookmarkStart w:id="6" w:name="OLE_LINK4"/>
       <w:proofErr w:type="spellStart"/>
       <w:r>
         <w:rPr>
@@ -6055,8 +5998,8 @@
         <w:t xml:space="preserve">                });</w:t>
       </w:r>
     </w:p>
+    <w:bookmarkEnd w:id="5"/>
     <w:bookmarkEnd w:id="6"/>
-    <w:bookmarkEnd w:id="7"/>
     <w:p>
       <w:pPr>
         <w:autoSpaceDE w:val="0"/>
@@ -6358,7 +6301,7 @@
       <w:pPr>
         <w:pStyle w:val="Heading2"/>
       </w:pPr>
-      <w:bookmarkStart w:id="8" w:name="_Toc405807594"/>
+      <w:bookmarkStart w:id="7" w:name="_Toc405807594"/>
       <w:r>
         <w:t>Task 3</w:t>
       </w:r>
@@ -6376,7 +6319,7 @@
       <w:r>
         <w:t>)</w:t>
       </w:r>
-      <w:bookmarkEnd w:id="8"/>
+      <w:bookmarkEnd w:id="7"/>
     </w:p>
     <w:p>
       <w:pPr>
@@ -6589,8 +6532,8 @@
       <w:r>
         <w:t xml:space="preserve"> to use InMemoryPersistence. </w:t>
       </w:r>
-      <w:bookmarkStart w:id="9" w:name="OLE_LINK5"/>
-      <w:bookmarkStart w:id="10" w:name="OLE_LINK6"/>
+      <w:bookmarkStart w:id="8" w:name="OLE_LINK5"/>
+      <w:bookmarkStart w:id="9" w:name="OLE_LINK6"/>
       <w:proofErr w:type="spellStart"/>
       <w:r>
         <w:rPr>
@@ -6614,8 +6557,8 @@
         <w:t>&lt;InMemoryPersistence&gt;();</w:t>
       </w:r>
     </w:p>
+    <w:bookmarkEnd w:id="8"/>
     <w:bookmarkEnd w:id="9"/>
-    <w:bookmarkEnd w:id="10"/>
     <w:p>
       <w:pPr>
         <w:pStyle w:val="ListParagraph"/>
@@ -7128,8 +7071,8 @@
         </w:rPr>
         <w:t xml:space="preserve">  </w:t>
       </w:r>
-      <w:bookmarkStart w:id="11" w:name="OLE_LINK7"/>
-      <w:bookmarkStart w:id="12" w:name="OLE_LINK8"/>
+      <w:bookmarkStart w:id="10" w:name="OLE_LINK7"/>
+      <w:bookmarkStart w:id="11" w:name="OLE_LINK8"/>
       <w:r>
         <w:rPr>
           <w:rFonts w:ascii="Consolas" w:hAnsi="Consolas" w:cs="Consolas"/>
@@ -7476,8 +7419,8 @@
         <w:t>&gt;</w:t>
       </w:r>
     </w:p>
+    <w:bookmarkEnd w:id="10"/>
     <w:bookmarkEnd w:id="11"/>
-    <w:bookmarkEnd w:id="12"/>
     <w:p>
       <w:pPr>
         <w:autoSpaceDE w:val="0"/>
@@ -8147,8 +8090,8 @@
         </w:rPr>
         <w:t xml:space="preserve">            </w:t>
       </w:r>
-      <w:bookmarkStart w:id="13" w:name="OLE_LINK9"/>
-      <w:bookmarkStart w:id="14" w:name="OLE_LINK10"/>
+      <w:bookmarkStart w:id="12" w:name="OLE_LINK9"/>
+      <w:bookmarkStart w:id="13" w:name="OLE_LINK10"/>
       <w:proofErr w:type="spellStart"/>
       <w:proofErr w:type="gramStart"/>
       <w:r>
@@ -8181,8 +8124,8 @@
         <w:t>"Client became preferred, send them a new free rental offer");</w:t>
       </w:r>
     </w:p>
+    <w:bookmarkEnd w:id="12"/>
     <w:bookmarkEnd w:id="13"/>
-    <w:bookmarkEnd w:id="14"/>
     <w:p>
       <w:pPr>
         <w:autoSpaceDE w:val="0"/>
@@ -8277,7 +8220,7 @@
       <w:pPr>
         <w:pStyle w:val="Heading2"/>
       </w:pPr>
-      <w:bookmarkStart w:id="15" w:name="_Toc405807595"/>
+      <w:bookmarkStart w:id="14" w:name="_Toc405807595"/>
       <w:r>
         <w:t>Task 4</w:t>
       </w:r>
@@ -8287,7 +8230,7 @@
       <w:r>
         <w:t>.</w:t>
       </w:r>
-      <w:bookmarkEnd w:id="15"/>
+      <w:bookmarkEnd w:id="14"/>
     </w:p>
     <w:p>
       <w:pPr>
@@ -8441,10 +8384,10 @@
       <w:pPr>
         <w:pStyle w:val="Heading1"/>
       </w:pPr>
-      <w:bookmarkStart w:id="16" w:name="_Toc354059150"/>
-      <w:bookmarkStart w:id="17" w:name="_Toc354059381"/>
-      <w:bookmarkStart w:id="18" w:name="_Toc354060099"/>
-      <w:bookmarkStart w:id="19" w:name="_Toc405807596"/>
+      <w:bookmarkStart w:id="15" w:name="_Toc354059150"/>
+      <w:bookmarkStart w:id="16" w:name="_Toc354059381"/>
+      <w:bookmarkStart w:id="17" w:name="_Toc354060099"/>
+      <w:bookmarkStart w:id="18" w:name="_Toc405807596"/>
       <w:r>
         <w:t>Exercise 2</w:t>
       </w:r>
@@ -8454,73 +8397,73 @@
       <w:r>
         <w:t xml:space="preserve"> Durability</w:t>
       </w:r>
+      <w:bookmarkEnd w:id="15"/>
       <w:bookmarkEnd w:id="16"/>
       <w:bookmarkEnd w:id="17"/>
       <w:bookmarkEnd w:id="18"/>
+    </w:p>
+    <w:p>
+      <w:pPr>
+        <w:pStyle w:val="Heading2"/>
+      </w:pPr>
+      <w:bookmarkStart w:id="19" w:name="_Toc354059151"/>
+      <w:bookmarkStart w:id="20" w:name="_Toc354059382"/>
+      <w:bookmarkStart w:id="21" w:name="_Toc354060100"/>
+      <w:bookmarkStart w:id="22" w:name="_Toc405807597"/>
+      <w:r>
+        <w:t>Task1</w:t>
+      </w:r>
+      <w:r>
+        <w:t>:</w:t>
+      </w:r>
+      <w:r>
+        <w:t xml:space="preserve"> Bring the subscriber down</w:t>
+      </w:r>
       <w:bookmarkEnd w:id="19"/>
-    </w:p>
-    <w:p>
-      <w:pPr>
-        <w:pStyle w:val="Heading2"/>
-      </w:pPr>
-      <w:bookmarkStart w:id="20" w:name="_Toc354059151"/>
-      <w:bookmarkStart w:id="21" w:name="_Toc354059382"/>
-      <w:bookmarkStart w:id="22" w:name="_Toc354060100"/>
-      <w:bookmarkStart w:id="23" w:name="_Toc405807597"/>
-      <w:r>
-        <w:t>Task1</w:t>
-      </w:r>
-      <w:r>
-        <w:t>:</w:t>
-      </w:r>
-      <w:r>
-        <w:t xml:space="preserve"> Bring the subscriber down</w:t>
-      </w:r>
       <w:bookmarkEnd w:id="20"/>
       <w:bookmarkEnd w:id="21"/>
       <w:bookmarkEnd w:id="22"/>
+    </w:p>
+    <w:p>
+      <w:r>
+        <w:t xml:space="preserve">Close the </w:t>
+      </w:r>
+      <w:proofErr w:type="spellStart"/>
+      <w:r>
+        <w:t>FastCars</w:t>
+      </w:r>
+      <w:r>
+        <w:t>.Promotions</w:t>
+      </w:r>
+      <w:proofErr w:type="spellEnd"/>
+      <w:r>
+        <w:t xml:space="preserve"> </w:t>
+      </w:r>
+      <w:r>
+        <w:t>endpoint.</w:t>
+      </w:r>
+    </w:p>
+    <w:p>
+      <w:pPr>
+        <w:pStyle w:val="Heading2"/>
+      </w:pPr>
+      <w:bookmarkStart w:id="23" w:name="_Toc354059152"/>
+      <w:bookmarkStart w:id="24" w:name="_Toc354059383"/>
+      <w:bookmarkStart w:id="25" w:name="_Toc354060101"/>
+      <w:bookmarkStart w:id="26" w:name="_Toc405807598"/>
+      <w:r>
+        <w:t>Task2</w:t>
+      </w:r>
+      <w:r>
+        <w:t>:</w:t>
+      </w:r>
+      <w:r>
+        <w:t xml:space="preserve"> Publish a few events</w:t>
+      </w:r>
       <w:bookmarkEnd w:id="23"/>
-    </w:p>
-    <w:p>
-      <w:r>
-        <w:t xml:space="preserve">Close the </w:t>
-      </w:r>
-      <w:proofErr w:type="spellStart"/>
-      <w:r>
-        <w:t>FastCars</w:t>
-      </w:r>
-      <w:r>
-        <w:t>.Promotions</w:t>
-      </w:r>
-      <w:proofErr w:type="spellEnd"/>
-      <w:r>
-        <w:t xml:space="preserve"> </w:t>
-      </w:r>
-      <w:r>
-        <w:t>endpoint.</w:t>
-      </w:r>
-    </w:p>
-    <w:p>
-      <w:pPr>
-        <w:pStyle w:val="Heading2"/>
-      </w:pPr>
-      <w:bookmarkStart w:id="24" w:name="_Toc354059152"/>
-      <w:bookmarkStart w:id="25" w:name="_Toc354059383"/>
-      <w:bookmarkStart w:id="26" w:name="_Toc354060101"/>
-      <w:bookmarkStart w:id="27" w:name="_Toc405807598"/>
-      <w:r>
-        <w:t>Task2</w:t>
-      </w:r>
-      <w:r>
-        <w:t>:</w:t>
-      </w:r>
-      <w:r>
-        <w:t xml:space="preserve"> Publish a few events</w:t>
-      </w:r>
       <w:bookmarkEnd w:id="24"/>
       <w:bookmarkEnd w:id="25"/>
       <w:bookmarkEnd w:id="26"/>
-      <w:bookmarkEnd w:id="27"/>
       <w:r>
         <w:t xml:space="preserve"> </w:t>
       </w:r>
@@ -8665,10 +8608,10 @@
       <w:pPr>
         <w:pStyle w:val="Heading2"/>
       </w:pPr>
-      <w:bookmarkStart w:id="28" w:name="_Toc354059153"/>
-      <w:bookmarkStart w:id="29" w:name="_Toc354059384"/>
-      <w:bookmarkStart w:id="30" w:name="_Toc354060102"/>
-      <w:bookmarkStart w:id="31" w:name="_Toc405807599"/>
+      <w:bookmarkStart w:id="27" w:name="_Toc354059153"/>
+      <w:bookmarkStart w:id="28" w:name="_Toc354059384"/>
+      <w:bookmarkStart w:id="29" w:name="_Toc354060102"/>
+      <w:bookmarkStart w:id="30" w:name="_Toc405807599"/>
       <w:r>
         <w:t>Task3</w:t>
       </w:r>
@@ -8684,10 +8627,10 @@
       <w:r>
         <w:t>the subscriber</w:t>
       </w:r>
+      <w:bookmarkEnd w:id="27"/>
       <w:bookmarkEnd w:id="28"/>
       <w:bookmarkEnd w:id="29"/>
       <w:bookmarkEnd w:id="30"/>
-      <w:bookmarkEnd w:id="31"/>
     </w:p>
     <w:p>
       <w:r>
@@ -8810,13 +8753,13 @@
       <w:pPr>
         <w:pStyle w:val="Heading1"/>
       </w:pPr>
-      <w:bookmarkStart w:id="32" w:name="_Toc361082958"/>
-      <w:bookmarkStart w:id="33" w:name="_Toc405807600"/>
+      <w:bookmarkStart w:id="31" w:name="_Toc361082958"/>
+      <w:bookmarkStart w:id="32" w:name="_Toc405807600"/>
       <w:r>
         <w:t>Exercise 3: Unobtrusive Conventions</w:t>
       </w:r>
+      <w:bookmarkEnd w:id="31"/>
       <w:bookmarkEnd w:id="32"/>
-      <w:bookmarkEnd w:id="33"/>
     </w:p>
     <w:p>
       <w:r>
@@ -8842,8 +8785,8 @@
       <w:pPr>
         <w:pStyle w:val="Heading2"/>
       </w:pPr>
-      <w:bookmarkStart w:id="34" w:name="_Toc361082959"/>
-      <w:bookmarkStart w:id="35" w:name="_Toc405807601"/>
+      <w:bookmarkStart w:id="33" w:name="_Toc361082959"/>
+      <w:bookmarkStart w:id="34" w:name="_Toc405807601"/>
       <w:r>
         <w:t xml:space="preserve">Task1 – Remove NServiceBus dependency in the </w:t>
       </w:r>
@@ -8855,8 +8798,8 @@
       <w:r>
         <w:t xml:space="preserve"> project</w:t>
       </w:r>
+      <w:bookmarkEnd w:id="33"/>
       <w:bookmarkEnd w:id="34"/>
-      <w:bookmarkEnd w:id="35"/>
     </w:p>
     <w:p>
       <w:pPr>
@@ -9421,13 +9364,13 @@
       <w:pPr>
         <w:pStyle w:val="Heading2"/>
       </w:pPr>
-      <w:bookmarkStart w:id="36" w:name="_Toc361082960"/>
-      <w:bookmarkStart w:id="37" w:name="_Toc405807602"/>
+      <w:bookmarkStart w:id="35" w:name="_Toc361082960"/>
+      <w:bookmarkStart w:id="36" w:name="_Toc405807602"/>
       <w:r>
         <w:t>Task2 – Define a common unobtrusive convention to be used for all endpoints</w:t>
       </w:r>
+      <w:bookmarkEnd w:id="35"/>
       <w:bookmarkEnd w:id="36"/>
-      <w:bookmarkEnd w:id="37"/>
     </w:p>
     <w:p>
       <w:pPr>
@@ -9465,6 +9408,8 @@
       <w:pPr>
         <w:pStyle w:val="ListParagraph"/>
       </w:pPr>
+      <w:bookmarkStart w:id="37" w:name="_GoBack"/>
+      <w:bookmarkEnd w:id="37"/>
     </w:p>
     <w:p>
       <w:pPr>
@@ -11736,12 +11681,12 @@
       <w:pPr>
         <w:pStyle w:val="Heading2"/>
       </w:pPr>
-      <w:bookmarkStart w:id="40" w:name="_Toc361082962"/>
-      <w:bookmarkStart w:id="41" w:name="_Toc405807604"/>
+      <w:bookmarkStart w:id="40" w:name="_Toc405807604"/>
+      <w:bookmarkStart w:id="41" w:name="_Toc361082962"/>
       <w:r>
         <w:t>Task 3 – Change the subscriber endpoint to use the new convention</w:t>
       </w:r>
-      <w:bookmarkEnd w:id="41"/>
+      <w:bookmarkEnd w:id="40"/>
     </w:p>
     <w:p>
       <w:pPr>
@@ -12451,7 +12396,7 @@
       <w:r>
         <w:t>Task 4 – Run the solution</w:t>
       </w:r>
-      <w:bookmarkEnd w:id="40"/>
+      <w:bookmarkEnd w:id="41"/>
       <w:bookmarkEnd w:id="42"/>
     </w:p>
     <w:p>
@@ -12678,7 +12623,7 @@
               </w14:shadow>
               <w14:numForm w14:val="oldStyle"/>
             </w:rPr>
-            <w:t>2</w:t>
+            <w:t>12</w:t>
           </w:r>
           <w:r>
             <w:rPr>
@@ -15579,7 +15524,7 @@
 </file>
 
 <file path=customXml/itemProps1.xml><?xml version="1.0" encoding="utf-8"?>
-<ds:datastoreItem xmlns:ds="http://schemas.openxmlformats.org/officeDocument/2006/customXml" ds:itemID="{4213D884-976C-4607-B033-D7732C636B1F}">
+<ds:datastoreItem xmlns:ds="http://schemas.openxmlformats.org/officeDocument/2006/customXml" ds:itemID="{7A2403C4-CA33-4FC5-8B71-A3C2BE8F0380}">
   <ds:schemaRefs>
     <ds:schemaRef ds:uri="http://schemas.openxmlformats.org/officeDocument/2006/bibliography"/>
   </ds:schemaRefs>

</xml_diff>